<commit_message>
added week 1 assignments
</commit_message>
<xml_diff>
--- a/Week 1/vanroekel-assignment-1.4.docx
+++ b/Week 1/vanroekel-assignment-1.4.docx
@@ -29,22 +29,43 @@
           <w:rFonts w:ascii="Arial" w:hAnsi="Arial" w:cs="Arial"/>
           <w:sz w:val="24"/>
         </w:rPr>
-        <w:t>December 20, 2019</w:t>
+        <w:t>December 2</w:t>
       </w:r>
-    </w:p>
-    <w:p>
-      <w:pPr>
+      <w:r>
         <w:rPr>
           <w:rFonts w:ascii="Arial" w:hAnsi="Arial" w:cs="Arial"/>
           <w:sz w:val="24"/>
         </w:rPr>
-      </w:pPr>
+        <w:t>1</w:t>
+      </w:r>
       <w:r>
         <w:rPr>
           <w:rFonts w:ascii="Arial" w:hAnsi="Arial" w:cs="Arial"/>
           <w:sz w:val="24"/>
         </w:rPr>
-        <w:t>Assignment 1.3</w:t>
+        <w:t>, 2019</w:t>
+      </w:r>
+    </w:p>
+    <w:p>
+      <w:pPr>
+        <w:rPr>
+          <w:rFonts w:ascii="Arial" w:hAnsi="Arial" w:cs="Arial"/>
+          <w:sz w:val="24"/>
+        </w:rPr>
+      </w:pPr>
+      <w:r>
+        <w:rPr>
+          <w:rFonts w:ascii="Arial" w:hAnsi="Arial" w:cs="Arial"/>
+          <w:sz w:val="24"/>
+        </w:rPr>
+        <w:t>Assignment 1.</w:t>
+      </w:r>
+      <w:r>
+        <w:rPr>
+          <w:rFonts w:ascii="Arial" w:hAnsi="Arial" w:cs="Arial"/>
+          <w:sz w:val="24"/>
+        </w:rPr>
+        <w:t>4</w:t>
       </w:r>
     </w:p>
     <w:p>
@@ -71,33 +92,32 @@
           <w:rFonts w:ascii="Arial" w:hAnsi="Arial" w:cs="Arial"/>
         </w:rPr>
       </w:pPr>
-      <w:bookmarkStart w:id="0" w:name="_GoBack"/>
       <w:r>
         <w:rPr>
           <w:rFonts w:ascii="Arial" w:hAnsi="Arial" w:cs="Arial"/>
           <w:noProof/>
         </w:rPr>
         <w:drawing>
-          <wp:anchor distT="0" distB="0" distL="114300" distR="114300" simplePos="0" relativeHeight="251659264" behindDoc="1" locked="0" layoutInCell="1" allowOverlap="1" wp14:anchorId="4D5F747A" wp14:editId="00ADEF03">
+          <wp:anchor distT="0" distB="0" distL="114300" distR="114300" simplePos="0" relativeHeight="251658240" behindDoc="1" locked="0" layoutInCell="1" allowOverlap="1" wp14:anchorId="47F6F088" wp14:editId="7E315EA8">
             <wp:simplePos x="0" y="0"/>
             <wp:positionH relativeFrom="column">
-              <wp:posOffset>-34901</wp:posOffset>
+              <wp:posOffset>-14605</wp:posOffset>
             </wp:positionH>
             <wp:positionV relativeFrom="paragraph">
-              <wp:posOffset>1962823</wp:posOffset>
+              <wp:posOffset>113912</wp:posOffset>
             </wp:positionV>
-            <wp:extent cx="5943600" cy="2398395"/>
-            <wp:effectExtent l="0" t="0" r="0" b="1905"/>
+            <wp:extent cx="4369435" cy="2560955"/>
+            <wp:effectExtent l="0" t="0" r="0" b="4445"/>
             <wp:wrapTight wrapText="bothSides">
               <wp:wrapPolygon edited="0">
                 <wp:start x="0" y="0"/>
-                <wp:lineTo x="0" y="21503"/>
-                <wp:lineTo x="21554" y="21503"/>
-                <wp:lineTo x="21554" y="0"/>
+                <wp:lineTo x="0" y="21530"/>
+                <wp:lineTo x="21534" y="21530"/>
+                <wp:lineTo x="21534" y="0"/>
                 <wp:lineTo x="0" y="0"/>
               </wp:wrapPolygon>
             </wp:wrapTight>
-            <wp:docPr id="4" name="Picture 4"/>
+            <wp:docPr id="6" name="Picture 6" descr="A screenshot of a cell phone&#10;&#10;Description automatically generated"/>
             <wp:cNvGraphicFramePr>
               <a:graphicFrameLocks xmlns:a="http://schemas.openxmlformats.org/drawingml/2006/main" noChangeAspect="1"/>
             </wp:cNvGraphicFramePr>
@@ -105,7 +125,7 @@
               <a:graphicData uri="http://schemas.openxmlformats.org/drawingml/2006/picture">
                 <pic:pic xmlns:pic="http://schemas.openxmlformats.org/drawingml/2006/picture">
                   <pic:nvPicPr>
-                    <pic:cNvPr id="4" name="Screen Shot 2019-12-20 at 5.22.08 PM.png"/>
+                    <pic:cNvPr id="6" name="Screen Shot 2019-12-22 at 12.01.41 PM.png"/>
                     <pic:cNvPicPr/>
                   </pic:nvPicPr>
                   <pic:blipFill>
@@ -123,7 +143,7 @@
                   <pic:spPr>
                     <a:xfrm>
                       <a:off x="0" y="0"/>
-                      <a:ext cx="5943600" cy="2398395"/>
+                      <a:ext cx="4369435" cy="2560955"/>
                     </a:xfrm>
                     <a:prstGeom prst="rect">
                       <a:avLst/>
@@ -141,6 +161,105 @@
           </wp:anchor>
         </w:drawing>
       </w:r>
+    </w:p>
+    <w:p>
+      <w:pPr>
+        <w:rPr>
+          <w:rFonts w:ascii="Arial" w:hAnsi="Arial" w:cs="Arial"/>
+        </w:rPr>
+      </w:pPr>
+    </w:p>
+    <w:p>
+      <w:pPr>
+        <w:rPr>
+          <w:rFonts w:ascii="Arial" w:hAnsi="Arial" w:cs="Arial"/>
+        </w:rPr>
+      </w:pPr>
+    </w:p>
+    <w:p>
+      <w:pPr>
+        <w:rPr>
+          <w:rFonts w:ascii="Arial" w:hAnsi="Arial" w:cs="Arial"/>
+        </w:rPr>
+      </w:pPr>
+    </w:p>
+    <w:p>
+      <w:pPr>
+        <w:rPr>
+          <w:rFonts w:ascii="Arial" w:hAnsi="Arial" w:cs="Arial"/>
+        </w:rPr>
+      </w:pPr>
+    </w:p>
+    <w:p>
+      <w:pPr>
+        <w:rPr>
+          <w:rFonts w:ascii="Arial" w:hAnsi="Arial" w:cs="Arial"/>
+        </w:rPr>
+      </w:pPr>
+    </w:p>
+    <w:p>
+      <w:pPr>
+        <w:rPr>
+          <w:rFonts w:ascii="Arial" w:hAnsi="Arial" w:cs="Arial"/>
+        </w:rPr>
+      </w:pPr>
+    </w:p>
+    <w:p>
+      <w:pPr>
+        <w:rPr>
+          <w:rFonts w:ascii="Arial" w:hAnsi="Arial" w:cs="Arial"/>
+        </w:rPr>
+      </w:pPr>
+    </w:p>
+    <w:p>
+      <w:pPr>
+        <w:rPr>
+          <w:rFonts w:ascii="Arial" w:hAnsi="Arial" w:cs="Arial"/>
+        </w:rPr>
+      </w:pPr>
+    </w:p>
+    <w:p>
+      <w:pPr>
+        <w:rPr>
+          <w:rFonts w:ascii="Arial" w:hAnsi="Arial" w:cs="Arial"/>
+        </w:rPr>
+      </w:pPr>
+    </w:p>
+    <w:p>
+      <w:pPr>
+        <w:rPr>
+          <w:rFonts w:ascii="Arial" w:hAnsi="Arial" w:cs="Arial"/>
+        </w:rPr>
+      </w:pPr>
+    </w:p>
+    <w:p>
+      <w:pPr>
+        <w:rPr>
+          <w:rFonts w:ascii="Arial" w:hAnsi="Arial" w:cs="Arial"/>
+        </w:rPr>
+      </w:pPr>
+    </w:p>
+    <w:p>
+      <w:pPr>
+        <w:rPr>
+          <w:rFonts w:ascii="Arial" w:hAnsi="Arial" w:cs="Arial"/>
+        </w:rPr>
+      </w:pPr>
+    </w:p>
+    <w:p>
+      <w:pPr>
+        <w:rPr>
+          <w:rFonts w:ascii="Arial" w:hAnsi="Arial" w:cs="Arial"/>
+        </w:rPr>
+      </w:pPr>
+    </w:p>
+    <w:p>
+      <w:pPr>
+        <w:rPr>
+          <w:rFonts w:ascii="Arial" w:hAnsi="Arial" w:cs="Arial"/>
+        </w:rPr>
+      </w:pPr>
+      <w:bookmarkStart w:id="0" w:name="_GoBack"/>
       <w:bookmarkEnd w:id="0"/>
     </w:p>
     <w:p>
@@ -155,26 +274,26 @@
           <w:noProof/>
         </w:rPr>
         <w:drawing>
-          <wp:anchor distT="0" distB="0" distL="114300" distR="114300" simplePos="0" relativeHeight="251658240" behindDoc="1" locked="0" layoutInCell="1" allowOverlap="1" wp14:anchorId="68F3BEBD" wp14:editId="4126F79F">
+          <wp:anchor distT="0" distB="0" distL="114300" distR="114300" simplePos="0" relativeHeight="251659264" behindDoc="1" locked="0" layoutInCell="1" allowOverlap="1" wp14:anchorId="3A770824" wp14:editId="1E5F4B5D">
             <wp:simplePos x="0" y="0"/>
             <wp:positionH relativeFrom="column">
-              <wp:posOffset>0</wp:posOffset>
+              <wp:posOffset>-13970</wp:posOffset>
             </wp:positionH>
             <wp:positionV relativeFrom="paragraph">
-              <wp:posOffset>0</wp:posOffset>
+              <wp:posOffset>446405</wp:posOffset>
             </wp:positionV>
-            <wp:extent cx="5943600" cy="1704340"/>
+            <wp:extent cx="4728845" cy="2963545"/>
             <wp:effectExtent l="0" t="0" r="0" b="0"/>
             <wp:wrapTight wrapText="bothSides">
               <wp:wrapPolygon edited="0">
                 <wp:start x="0" y="0"/>
-                <wp:lineTo x="0" y="21407"/>
-                <wp:lineTo x="21554" y="21407"/>
-                <wp:lineTo x="21554" y="0"/>
+                <wp:lineTo x="0" y="21475"/>
+                <wp:lineTo x="21522" y="21475"/>
+                <wp:lineTo x="21522" y="0"/>
                 <wp:lineTo x="0" y="0"/>
               </wp:wrapPolygon>
             </wp:wrapTight>
-            <wp:docPr id="3" name="Picture 3"/>
+            <wp:docPr id="7" name="Picture 7" descr="A screenshot of a cell phone&#10;&#10;Description automatically generated"/>
             <wp:cNvGraphicFramePr>
               <a:graphicFrameLocks xmlns:a="http://schemas.openxmlformats.org/drawingml/2006/main" noChangeAspect="1"/>
             </wp:cNvGraphicFramePr>
@@ -182,7 +301,7 @@
               <a:graphicData uri="http://schemas.openxmlformats.org/drawingml/2006/picture">
                 <pic:pic xmlns:pic="http://schemas.openxmlformats.org/drawingml/2006/picture">
                   <pic:nvPicPr>
-                    <pic:cNvPr id="3" name="Screen Shot 2019-12-20 at 5.22.42 PM.png"/>
+                    <pic:cNvPr id="7" name="Screen Shot 2019-12-22 at 12.11.40 PM.png"/>
                     <pic:cNvPicPr/>
                   </pic:nvPicPr>
                   <pic:blipFill>
@@ -200,7 +319,7 @@
                   <pic:spPr>
                     <a:xfrm>
                       <a:off x="0" y="0"/>
-                      <a:ext cx="5943600" cy="1704340"/>
+                      <a:ext cx="4728845" cy="2963545"/>
                     </a:xfrm>
                     <a:prstGeom prst="rect">
                       <a:avLst/>

</xml_diff>